<commit_message>
Analyse: Welche Aspekte wollen wir für die Routenschnittstelle im Detail beleuchtet? [SPIKE] #14
</commit_message>
<xml_diff>
--- a/Research/GrobeInformationen.docx
+++ b/Research/GrobeInformationen.docx
@@ -1,26 +1,13 @@
 
 <file path=word/document.xml><?xml version="1.0" encoding="utf-8"?>
-<w:document xmlns:wpc="http://schemas.microsoft.com/office/word/2010/wordprocessingCanvas" xmlns:cx="http://schemas.microsoft.com/office/drawing/2014/chartex" xmlns:cx1="http://schemas.microsoft.com/office/drawing/2015/9/8/chartex" xmlns:cx2="http://schemas.microsoft.com/office/drawing/2015/10/21/chartex" xmlns:cx3="http://schemas.microsoft.com/office/drawing/2016/5/9/chartex" xmlns:cx4="http://schemas.microsoft.com/office/drawing/2016/5/10/chartex" xmlns:cx5="http://schemas.microsoft.com/office/drawing/2016/5/11/chartex" xmlns:cx6="http://schemas.microsoft.com/office/drawing/2016/5/12/chartex" xmlns:cx7="http://schemas.microsoft.com/office/drawing/2016/5/13/chartex" xmlns:cx8="http://schemas.microsoft.com/office/drawing/2016/5/14/chartex" xmlns:mc="http://schemas.openxmlformats.org/markup-compatibility/2006" xmlns:aink="http://schemas.microsoft.com/office/drawing/2016/ink" xmlns:am3d="http://schemas.microsoft.com/office/drawing/2017/model3d" xmlns:o="urn:schemas-microsoft-com:office:office" xmlns:r="http://schemas.openxmlformats.org/officeDocument/2006/relationships" xmlns:m="http://schemas.openxmlformats.org/officeDocument/2006/math" xmlns:v="urn:schemas-microsoft-com:vml" xmlns:wp14="http://schemas.microsoft.com/office/word/2010/wordprocessingDrawing" xmlns:wp="http://schemas.openxmlformats.org/drawingml/2006/wordprocessingDrawing" xmlns:w10="urn:schemas-microsoft-com:office:word" xmlns:w="http://schemas.openxmlformats.org/wordprocessingml/2006/main" xmlns:w14="http://schemas.microsoft.com/office/word/2010/wordml" xmlns:w15="http://schemas.microsoft.com/office/word/2012/wordml" xmlns:w16cid="http://schemas.microsoft.com/office/word/2016/wordml/cid" xmlns:w16se="http://schemas.microsoft.com/office/word/2015/wordml/symex" xmlns:wpg="http://schemas.microsoft.com/office/word/2010/wordprocessingGroup" xmlns:wpi="http://schemas.microsoft.com/office/word/2010/wordprocessingInk" xmlns:wne="http://schemas.microsoft.com/office/word/2006/wordml" xmlns:wps="http://schemas.microsoft.com/office/word/2010/wordprocessingShape" mc:Ignorable="w14 w15 w16se w16cid wp14">
+<w:document xmlns:wpc="http://schemas.microsoft.com/office/word/2010/wordprocessingCanvas" xmlns:cx="http://schemas.microsoft.com/office/drawing/2014/chartex" xmlns:cx1="http://schemas.microsoft.com/office/drawing/2015/9/8/chartex" xmlns:cx2="http://schemas.microsoft.com/office/drawing/2015/10/21/chartex" xmlns:cx3="http://schemas.microsoft.com/office/drawing/2016/5/9/chartex" xmlns:cx4="http://schemas.microsoft.com/office/drawing/2016/5/10/chartex" xmlns:cx5="http://schemas.microsoft.com/office/drawing/2016/5/11/chartex" xmlns:cx6="http://schemas.microsoft.com/office/drawing/2016/5/12/chartex" xmlns:cx7="http://schemas.microsoft.com/office/drawing/2016/5/13/chartex" xmlns:cx8="http://schemas.microsoft.com/office/drawing/2016/5/14/chartex" xmlns:mc="http://schemas.openxmlformats.org/markup-compatibility/2006" xmlns:aink="http://schemas.microsoft.com/office/drawing/2016/ink" xmlns:am3d="http://schemas.microsoft.com/office/drawing/2017/model3d" xmlns:o="urn:schemas-microsoft-com:office:office" xmlns:r="http://schemas.openxmlformats.org/officeDocument/2006/relationships" xmlns:m="http://schemas.openxmlformats.org/officeDocument/2006/math" xmlns:v="urn:schemas-microsoft-com:vml" xmlns:wp14="http://schemas.microsoft.com/office/word/2010/wordprocessingDrawing" xmlns:wp="http://schemas.openxmlformats.org/drawingml/2006/wordprocessingDrawing" xmlns:w10="urn:schemas-microsoft-com:office:word" xmlns:w="http://schemas.openxmlformats.org/wordprocessingml/2006/main" xmlns:w14="http://schemas.microsoft.com/office/word/2010/wordml" xmlns:w15="http://schemas.microsoft.com/office/word/2012/wordml" xmlns:w16cex="http://schemas.microsoft.com/office/word/2018/wordml/cex" xmlns:w16cid="http://schemas.microsoft.com/office/word/2016/wordml/cid" xmlns:w16="http://schemas.microsoft.com/office/word/2018/wordml" xmlns:w16se="http://schemas.microsoft.com/office/word/2015/wordml/symex" xmlns:wpg="http://schemas.microsoft.com/office/word/2010/wordprocessingGroup" xmlns:wpi="http://schemas.microsoft.com/office/word/2010/wordprocessingInk" xmlns:wne="http://schemas.microsoft.com/office/word/2006/wordml" xmlns:wps="http://schemas.microsoft.com/office/word/2010/wordprocessingShape" mc:Ignorable="w14 w15 w16se w16cid w16 w16cex wp14">
   <w:body>
     <w:p>
       <w:r>
-        <w:t xml:space="preserve">Grundlegende mögliche Vor- und Nachteile von </w:t>
-      </w:r>
-      <w:proofErr w:type="spellStart"/>
-      <w:r>
-        <w:t>GraphQL</w:t>
-      </w:r>
-      <w:proofErr w:type="spellEnd"/>
-      <w:r>
-        <w:t xml:space="preserve"> </w:t>
-      </w:r>
-      <w:proofErr w:type="spellStart"/>
-      <w:r>
-        <w:t>vs</w:t>
-      </w:r>
-      <w:proofErr w:type="spellEnd"/>
-      <w:r>
-        <w:t xml:space="preserve"> REST</w:t>
+        <w:t>Grundlegende mögliche Vor- und Nachteile von GraphQL</w:t>
+      </w:r>
+      <w:r>
+        <w:t xml:space="preserve"> vs REST</w:t>
       </w:r>
       <w:r>
         <w:t>:</w:t>
@@ -52,15 +39,7 @@
         <w:t xml:space="preserve"> Performance Verbesserung </w:t>
       </w:r>
       <w:r>
-        <w:t xml:space="preserve">in </w:t>
-      </w:r>
-      <w:proofErr w:type="spellStart"/>
-      <w:r>
-        <w:t>GraphQL</w:t>
-      </w:r>
-      <w:proofErr w:type="spellEnd"/>
-      <w:r>
-        <w:t xml:space="preserve"> </w:t>
+        <w:t xml:space="preserve">in GraphQL </w:t>
       </w:r>
       <w:r>
         <w:t>durch Vermeidung von:</w:t>
@@ -74,13 +53,8 @@
           <w:numId w:val="1"/>
         </w:numPr>
       </w:pPr>
-      <w:proofErr w:type="spellStart"/>
-      <w:r>
-        <w:t>Under-fetching</w:t>
-      </w:r>
-      <w:proofErr w:type="spellEnd"/>
-      <w:r>
-        <w:t>: Mehrere Anfragen nötig, um alle benötigten Daten zu holen</w:t>
+      <w:r>
+        <w:t>Under-fetching: Mehrere Anfragen nötig, um alle benötigten Daten zu holen</w:t>
       </w:r>
     </w:p>
     <w:p>
@@ -92,23 +66,7 @@
         </w:numPr>
       </w:pPr>
       <w:r>
-        <w:t>Over-</w:t>
-      </w:r>
-      <w:proofErr w:type="spellStart"/>
-      <w:r>
-        <w:t>fetching</w:t>
-      </w:r>
-      <w:proofErr w:type="spellEnd"/>
-      <w:r>
-        <w:t xml:space="preserve">: </w:t>
-      </w:r>
-      <w:proofErr w:type="spellStart"/>
-      <w:r>
-        <w:t>Endpoint</w:t>
-      </w:r>
-      <w:proofErr w:type="spellEnd"/>
-      <w:r>
-        <w:t xml:space="preserve"> liefert mehr Daten als benötigt werden</w:t>
+        <w:t>Over-fetching: Endpoint liefert mehr Daten als benötigt werden</w:t>
       </w:r>
     </w:p>
     <w:p>
@@ -132,13 +90,8 @@
         </w:numPr>
       </w:pPr>
       <w:r>
-        <w:t xml:space="preserve">Kein natives Caching in </w:t>
-      </w:r>
-      <w:proofErr w:type="spellStart"/>
-      <w:r>
-        <w:t>GraphQL</w:t>
-      </w:r>
-      <w:proofErr w:type="spellEnd"/>
+        <w:t>Kein natives Caching in GraphQL</w:t>
+      </w:r>
     </w:p>
     <w:p>
       <w:pPr>
@@ -327,7 +280,6 @@
       <w:r>
         <w:t>Zitat: „</w:t>
       </w:r>
-      <w:proofErr w:type="spellStart"/>
       <w:r>
         <w:rPr>
           <w:rFonts w:ascii="Arial" w:hAnsi="Arial" w:cs="Arial"/>
@@ -336,28 +288,7 @@
           <w:szCs w:val="21"/>
           <w:shd w:val="clear" w:color="auto" w:fill="FFFFFF"/>
         </w:rPr>
-        <w:t>GraphQL</w:t>
-      </w:r>
-      <w:proofErr w:type="spellEnd"/>
-      <w:r>
-        <w:rPr>
-          <w:rFonts w:ascii="Arial" w:hAnsi="Arial" w:cs="Arial"/>
-          <w:color w:val="3C3C3C"/>
-          <w:sz w:val="21"/>
-          <w:szCs w:val="21"/>
-          <w:shd w:val="clear" w:color="auto" w:fill="FFFFFF"/>
-        </w:rPr>
-        <w:t xml:space="preserve"> im Backend so umzusetzen, dass es performant und sicher läuft, ist also wesentlich schwieriger.</w:t>
-      </w:r>
-      <w:r>
-        <w:rPr>
-          <w:rFonts w:ascii="Arial" w:hAnsi="Arial" w:cs="Arial"/>
-          <w:color w:val="3C3C3C"/>
-          <w:sz w:val="21"/>
-          <w:szCs w:val="21"/>
-          <w:shd w:val="clear" w:color="auto" w:fill="FFFFFF"/>
-        </w:rPr>
-        <w:t>“</w:t>
+        <w:t>GraphQL im Backend so umzusetzen, dass es performant und sicher läuft, ist also wesentlich schwieriger.“</w:t>
       </w:r>
     </w:p>
     <w:p/>
@@ -393,15 +324,7 @@
     <w:p/>
     <w:p>
       <w:r>
-        <w:t xml:space="preserve">Unternehmen mit </w:t>
-      </w:r>
-      <w:proofErr w:type="spellStart"/>
-      <w:r>
-        <w:t>GraphQL</w:t>
-      </w:r>
-      <w:proofErr w:type="spellEnd"/>
-      <w:r>
-        <w:t>:</w:t>
+        <w:t>Unternehmen mit GraphQL:</w:t>
       </w:r>
     </w:p>
     <w:p>
@@ -412,13 +335,8 @@
           <w:numId w:val="3"/>
         </w:numPr>
       </w:pPr>
-      <w:proofErr w:type="spellStart"/>
-      <w:r>
-        <w:t>Paypal</w:t>
-      </w:r>
-      <w:proofErr w:type="spellEnd"/>
-      <w:r>
-        <w:t xml:space="preserve">: </w:t>
+      <w:r>
+        <w:t xml:space="preserve">Paypal: </w:t>
       </w:r>
       <w:hyperlink r:id="rId11" w:history="1">
         <w:r>
@@ -442,13 +360,8 @@
           <w:u w:val="none"/>
         </w:rPr>
       </w:pPr>
-      <w:proofErr w:type="spellStart"/>
-      <w:r>
-        <w:t>Airbnb</w:t>
-      </w:r>
-      <w:proofErr w:type="spellEnd"/>
-      <w:r>
-        <w:t xml:space="preserve">: </w:t>
+      <w:r>
+        <w:t xml:space="preserve">Airbnb: </w:t>
       </w:r>
       <w:hyperlink r:id="rId12" w:history="1">
         <w:r>
@@ -467,13 +380,8 @@
           <w:numId w:val="3"/>
         </w:numPr>
       </w:pPr>
-      <w:proofErr w:type="spellStart"/>
-      <w:r>
-        <w:t>Shopify</w:t>
-      </w:r>
-      <w:proofErr w:type="spellEnd"/>
-      <w:r>
-        <w:t xml:space="preserve">: </w:t>
+      <w:r>
+        <w:t xml:space="preserve">Shopify: </w:t>
       </w:r>
       <w:hyperlink r:id="rId13" w:history="1">
         <w:r>
@@ -645,27 +553,7 @@
           <w:color w:val="auto"/>
           <w:u w:val="none"/>
         </w:rPr>
-        <w:t xml:space="preserve"> Viele Pros und </w:t>
-      </w:r>
-      <w:proofErr w:type="spellStart"/>
-      <w:r>
-        <w:rPr>
-          <w:rStyle w:val="Hyperlink"/>
-          <w:b/>
-          <w:color w:val="auto"/>
-          <w:u w:val="none"/>
-        </w:rPr>
-        <w:t>Cons</w:t>
-      </w:r>
-      <w:proofErr w:type="spellEnd"/>
-      <w:r>
-        <w:rPr>
-          <w:rStyle w:val="Hyperlink"/>
-          <w:b/>
-          <w:color w:val="auto"/>
-          <w:u w:val="none"/>
-        </w:rPr>
-        <w:t>, noch genauer anschauen</w:t>
+        <w:t xml:space="preserve"> Viele Pros und Cons, noch genauer anschauen</w:t>
       </w:r>
     </w:p>
     <w:p>
@@ -679,7 +567,7 @@
           <w:noProof/>
         </w:rPr>
         <w:drawing>
-          <wp:inline distT="0" distB="0" distL="0" distR="0">
+          <wp:inline distT="0" distB="0" distL="0" distR="0" wp14:anchorId="5A497EFB" wp14:editId="50995AD8">
             <wp:extent cx="5760720" cy="2260693"/>
             <wp:effectExtent l="0" t="0" r="0" b="6350"/>
             <wp:docPr id="1" name="Grafik 1" descr="https://uploads-ssl.webflow.com/5c7a4a4cee88071cd5b7e1da/5ca0afe563157e04a91b2c9c_1_v4J2AcHfoTWH8JeNURiaeQ.png"/>
@@ -743,7 +631,6 @@
       <w:r>
         <w:t>Zitat: „</w:t>
       </w:r>
-      <w:proofErr w:type="spellStart"/>
       <w:r>
         <w:rPr>
           <w:color w:val="333333"/>
@@ -751,457 +638,7 @@
           <w:szCs w:val="24"/>
           <w:shd w:val="clear" w:color="auto" w:fill="FFFFFF"/>
         </w:rPr>
-        <w:t>If</w:t>
-      </w:r>
-      <w:proofErr w:type="spellEnd"/>
-      <w:r>
-        <w:rPr>
-          <w:color w:val="333333"/>
-          <w:sz w:val="24"/>
-          <w:szCs w:val="24"/>
-          <w:shd w:val="clear" w:color="auto" w:fill="FFFFFF"/>
-        </w:rPr>
-        <w:t xml:space="preserve"> </w:t>
-      </w:r>
-      <w:proofErr w:type="spellStart"/>
-      <w:r>
-        <w:rPr>
-          <w:color w:val="333333"/>
-          <w:sz w:val="24"/>
-          <w:szCs w:val="24"/>
-          <w:shd w:val="clear" w:color="auto" w:fill="FFFFFF"/>
-        </w:rPr>
-        <w:t>you</w:t>
-      </w:r>
-      <w:proofErr w:type="spellEnd"/>
-      <w:r>
-        <w:rPr>
-          <w:color w:val="333333"/>
-          <w:sz w:val="24"/>
-          <w:szCs w:val="24"/>
-          <w:shd w:val="clear" w:color="auto" w:fill="FFFFFF"/>
-        </w:rPr>
-        <w:t xml:space="preserve"> </w:t>
-      </w:r>
-      <w:proofErr w:type="spellStart"/>
-      <w:r>
-        <w:rPr>
-          <w:color w:val="333333"/>
-          <w:sz w:val="24"/>
-          <w:szCs w:val="24"/>
-          <w:shd w:val="clear" w:color="auto" w:fill="FFFFFF"/>
-        </w:rPr>
-        <w:t>have</w:t>
-      </w:r>
-      <w:proofErr w:type="spellEnd"/>
-      <w:r>
-        <w:rPr>
-          <w:color w:val="333333"/>
-          <w:sz w:val="24"/>
-          <w:szCs w:val="24"/>
-          <w:shd w:val="clear" w:color="auto" w:fill="FFFFFF"/>
-        </w:rPr>
-        <w:t xml:space="preserve"> </w:t>
-      </w:r>
-      <w:proofErr w:type="spellStart"/>
-      <w:r>
-        <w:rPr>
-          <w:color w:val="333333"/>
-          <w:sz w:val="24"/>
-          <w:szCs w:val="24"/>
-          <w:shd w:val="clear" w:color="auto" w:fill="FFFFFF"/>
-        </w:rPr>
-        <w:t>decided</w:t>
-      </w:r>
-      <w:proofErr w:type="spellEnd"/>
-      <w:r>
-        <w:rPr>
-          <w:color w:val="333333"/>
-          <w:sz w:val="24"/>
-          <w:szCs w:val="24"/>
-          <w:shd w:val="clear" w:color="auto" w:fill="FFFFFF"/>
-        </w:rPr>
-        <w:t xml:space="preserve"> </w:t>
-      </w:r>
-      <w:proofErr w:type="spellStart"/>
-      <w:r>
-        <w:rPr>
-          <w:color w:val="333333"/>
-          <w:sz w:val="24"/>
-          <w:szCs w:val="24"/>
-          <w:shd w:val="clear" w:color="auto" w:fill="FFFFFF"/>
-        </w:rPr>
-        <w:t>to</w:t>
-      </w:r>
-      <w:proofErr w:type="spellEnd"/>
-      <w:r>
-        <w:rPr>
-          <w:color w:val="333333"/>
-          <w:sz w:val="24"/>
-          <w:szCs w:val="24"/>
-          <w:shd w:val="clear" w:color="auto" w:fill="FFFFFF"/>
-        </w:rPr>
-        <w:t xml:space="preserve"> </w:t>
-      </w:r>
-      <w:proofErr w:type="spellStart"/>
-      <w:r>
-        <w:rPr>
-          <w:color w:val="333333"/>
-          <w:sz w:val="24"/>
-          <w:szCs w:val="24"/>
-          <w:shd w:val="clear" w:color="auto" w:fill="FFFFFF"/>
-        </w:rPr>
-        <w:t>go</w:t>
-      </w:r>
-      <w:proofErr w:type="spellEnd"/>
-      <w:r>
-        <w:rPr>
-          <w:color w:val="333333"/>
-          <w:sz w:val="24"/>
-          <w:szCs w:val="24"/>
-          <w:shd w:val="clear" w:color="auto" w:fill="FFFFFF"/>
-        </w:rPr>
-        <w:t xml:space="preserve"> </w:t>
-      </w:r>
-      <w:proofErr w:type="spellStart"/>
-      <w:r>
-        <w:rPr>
-          <w:color w:val="333333"/>
-          <w:sz w:val="24"/>
-          <w:szCs w:val="24"/>
-          <w:shd w:val="clear" w:color="auto" w:fill="FFFFFF"/>
-        </w:rPr>
-        <w:t>with</w:t>
-      </w:r>
-      <w:proofErr w:type="spellEnd"/>
-      <w:r>
-        <w:rPr>
-          <w:color w:val="333333"/>
-          <w:sz w:val="24"/>
-          <w:szCs w:val="24"/>
-          <w:shd w:val="clear" w:color="auto" w:fill="FFFFFF"/>
-        </w:rPr>
-        <w:t xml:space="preserve"> </w:t>
-      </w:r>
-      <w:proofErr w:type="spellStart"/>
-      <w:r>
-        <w:rPr>
-          <w:color w:val="333333"/>
-          <w:sz w:val="24"/>
-          <w:szCs w:val="24"/>
-          <w:shd w:val="clear" w:color="auto" w:fill="FFFFFF"/>
-        </w:rPr>
-        <w:t>the</w:t>
-      </w:r>
-      <w:proofErr w:type="spellEnd"/>
-      <w:r>
-        <w:rPr>
-          <w:color w:val="333333"/>
-          <w:sz w:val="24"/>
-          <w:szCs w:val="24"/>
-          <w:shd w:val="clear" w:color="auto" w:fill="FFFFFF"/>
-        </w:rPr>
-        <w:t xml:space="preserve"> </w:t>
-      </w:r>
-      <w:proofErr w:type="spellStart"/>
-      <w:r>
-        <w:rPr>
-          <w:color w:val="333333"/>
-          <w:sz w:val="24"/>
-          <w:szCs w:val="24"/>
-          <w:shd w:val="clear" w:color="auto" w:fill="FFFFFF"/>
-        </w:rPr>
-        <w:t>microservices</w:t>
-      </w:r>
-      <w:proofErr w:type="spellEnd"/>
-      <w:r>
-        <w:rPr>
-          <w:color w:val="333333"/>
-          <w:sz w:val="24"/>
-          <w:szCs w:val="24"/>
-          <w:shd w:val="clear" w:color="auto" w:fill="FFFFFF"/>
-        </w:rPr>
-        <w:t xml:space="preserve"> </w:t>
-      </w:r>
-      <w:proofErr w:type="spellStart"/>
-      <w:r>
-        <w:rPr>
-          <w:color w:val="333333"/>
-          <w:sz w:val="24"/>
-          <w:szCs w:val="24"/>
-          <w:shd w:val="clear" w:color="auto" w:fill="FFFFFF"/>
-        </w:rPr>
-        <w:t>architecture</w:t>
-      </w:r>
-      <w:proofErr w:type="spellEnd"/>
-      <w:r>
-        <w:rPr>
-          <w:color w:val="333333"/>
-          <w:sz w:val="24"/>
-          <w:szCs w:val="24"/>
-          <w:shd w:val="clear" w:color="auto" w:fill="FFFFFF"/>
-        </w:rPr>
-        <w:t xml:space="preserve">, REST </w:t>
-      </w:r>
-      <w:proofErr w:type="spellStart"/>
-      <w:r>
-        <w:rPr>
-          <w:color w:val="333333"/>
-          <w:sz w:val="24"/>
-          <w:szCs w:val="24"/>
-          <w:shd w:val="clear" w:color="auto" w:fill="FFFFFF"/>
-        </w:rPr>
-        <w:t>is</w:t>
-      </w:r>
-      <w:proofErr w:type="spellEnd"/>
-      <w:r>
-        <w:rPr>
-          <w:color w:val="333333"/>
-          <w:sz w:val="24"/>
-          <w:szCs w:val="24"/>
-          <w:shd w:val="clear" w:color="auto" w:fill="FFFFFF"/>
-        </w:rPr>
-        <w:t xml:space="preserve"> </w:t>
-      </w:r>
-      <w:proofErr w:type="spellStart"/>
-      <w:r>
-        <w:rPr>
-          <w:color w:val="333333"/>
-          <w:sz w:val="24"/>
-          <w:szCs w:val="24"/>
-          <w:shd w:val="clear" w:color="auto" w:fill="FFFFFF"/>
-        </w:rPr>
-        <w:t>probably</w:t>
-      </w:r>
-      <w:proofErr w:type="spellEnd"/>
-      <w:r>
-        <w:rPr>
-          <w:color w:val="333333"/>
-          <w:sz w:val="24"/>
-          <w:szCs w:val="24"/>
-          <w:shd w:val="clear" w:color="auto" w:fill="FFFFFF"/>
-        </w:rPr>
-        <w:t xml:space="preserve"> </w:t>
-      </w:r>
-      <w:proofErr w:type="spellStart"/>
-      <w:r>
-        <w:rPr>
-          <w:color w:val="333333"/>
-          <w:sz w:val="24"/>
-          <w:szCs w:val="24"/>
-          <w:shd w:val="clear" w:color="auto" w:fill="FFFFFF"/>
-        </w:rPr>
-        <w:t>the</w:t>
-      </w:r>
-      <w:proofErr w:type="spellEnd"/>
-      <w:r>
-        <w:rPr>
-          <w:color w:val="333333"/>
-          <w:sz w:val="24"/>
-          <w:szCs w:val="24"/>
-          <w:shd w:val="clear" w:color="auto" w:fill="FFFFFF"/>
-        </w:rPr>
-        <w:t xml:space="preserve"> </w:t>
-      </w:r>
-      <w:proofErr w:type="spellStart"/>
-      <w:r>
-        <w:rPr>
-          <w:color w:val="333333"/>
-          <w:sz w:val="24"/>
-          <w:szCs w:val="24"/>
-          <w:shd w:val="clear" w:color="auto" w:fill="FFFFFF"/>
-        </w:rPr>
-        <w:t>best</w:t>
-      </w:r>
-      <w:proofErr w:type="spellEnd"/>
-      <w:r>
-        <w:rPr>
-          <w:color w:val="333333"/>
-          <w:sz w:val="24"/>
-          <w:szCs w:val="24"/>
-          <w:shd w:val="clear" w:color="auto" w:fill="FFFFFF"/>
-        </w:rPr>
-        <w:t xml:space="preserve"> style </w:t>
-      </w:r>
-      <w:proofErr w:type="spellStart"/>
-      <w:r>
-        <w:rPr>
-          <w:color w:val="333333"/>
-          <w:sz w:val="24"/>
-          <w:szCs w:val="24"/>
-          <w:shd w:val="clear" w:color="auto" w:fill="FFFFFF"/>
-        </w:rPr>
-        <w:t>to</w:t>
-      </w:r>
-      <w:proofErr w:type="spellEnd"/>
-      <w:r>
-        <w:rPr>
-          <w:color w:val="333333"/>
-          <w:sz w:val="24"/>
-          <w:szCs w:val="24"/>
-          <w:shd w:val="clear" w:color="auto" w:fill="FFFFFF"/>
-        </w:rPr>
-        <w:t xml:space="preserve"> </w:t>
-      </w:r>
-      <w:proofErr w:type="spellStart"/>
-      <w:r>
-        <w:rPr>
-          <w:color w:val="333333"/>
-          <w:sz w:val="24"/>
-          <w:szCs w:val="24"/>
-          <w:shd w:val="clear" w:color="auto" w:fill="FFFFFF"/>
-        </w:rPr>
-        <w:t>enable</w:t>
-      </w:r>
-      <w:proofErr w:type="spellEnd"/>
-      <w:r>
-        <w:rPr>
-          <w:color w:val="333333"/>
-          <w:sz w:val="24"/>
-          <w:szCs w:val="24"/>
-          <w:shd w:val="clear" w:color="auto" w:fill="FFFFFF"/>
-        </w:rPr>
-        <w:t xml:space="preserve"> </w:t>
-      </w:r>
-      <w:proofErr w:type="spellStart"/>
-      <w:r>
-        <w:rPr>
-          <w:color w:val="333333"/>
-          <w:sz w:val="24"/>
-          <w:szCs w:val="24"/>
-          <w:shd w:val="clear" w:color="auto" w:fill="FFFFFF"/>
-        </w:rPr>
-        <w:t>for</w:t>
-      </w:r>
-      <w:proofErr w:type="spellEnd"/>
-      <w:r>
-        <w:rPr>
-          <w:color w:val="333333"/>
-          <w:sz w:val="24"/>
-          <w:szCs w:val="24"/>
-          <w:shd w:val="clear" w:color="auto" w:fill="FFFFFF"/>
-        </w:rPr>
-        <w:t xml:space="preserve"> </w:t>
-      </w:r>
-      <w:proofErr w:type="spellStart"/>
-      <w:r>
-        <w:rPr>
-          <w:color w:val="333333"/>
-          <w:sz w:val="24"/>
-          <w:szCs w:val="24"/>
-          <w:shd w:val="clear" w:color="auto" w:fill="FFFFFF"/>
-        </w:rPr>
-        <w:t>independent</w:t>
-      </w:r>
-      <w:proofErr w:type="spellEnd"/>
-      <w:r>
-        <w:rPr>
-          <w:color w:val="333333"/>
-          <w:sz w:val="24"/>
-          <w:szCs w:val="24"/>
-          <w:shd w:val="clear" w:color="auto" w:fill="FFFFFF"/>
-        </w:rPr>
-        <w:t xml:space="preserve"> </w:t>
-      </w:r>
-      <w:proofErr w:type="spellStart"/>
-      <w:r>
-        <w:rPr>
-          <w:color w:val="333333"/>
-          <w:sz w:val="24"/>
-          <w:szCs w:val="24"/>
-          <w:shd w:val="clear" w:color="auto" w:fill="FFFFFF"/>
-        </w:rPr>
-        <w:t>evolution</w:t>
-      </w:r>
-      <w:proofErr w:type="spellEnd"/>
-      <w:r>
-        <w:rPr>
-          <w:color w:val="333333"/>
-          <w:sz w:val="24"/>
-          <w:szCs w:val="24"/>
-          <w:shd w:val="clear" w:color="auto" w:fill="FFFFFF"/>
-        </w:rPr>
-        <w:t xml:space="preserve"> </w:t>
-      </w:r>
-      <w:proofErr w:type="spellStart"/>
-      <w:r>
-        <w:rPr>
-          <w:color w:val="333333"/>
-          <w:sz w:val="24"/>
-          <w:szCs w:val="24"/>
-          <w:shd w:val="clear" w:color="auto" w:fill="FFFFFF"/>
-        </w:rPr>
-        <w:t>of</w:t>
-      </w:r>
-      <w:proofErr w:type="spellEnd"/>
-      <w:r>
-        <w:rPr>
-          <w:color w:val="333333"/>
-          <w:sz w:val="24"/>
-          <w:szCs w:val="24"/>
-          <w:shd w:val="clear" w:color="auto" w:fill="FFFFFF"/>
-        </w:rPr>
-        <w:t xml:space="preserve"> </w:t>
-      </w:r>
-      <w:proofErr w:type="spellStart"/>
-      <w:r>
-        <w:rPr>
-          <w:color w:val="333333"/>
-          <w:sz w:val="24"/>
-          <w:szCs w:val="24"/>
-          <w:shd w:val="clear" w:color="auto" w:fill="FFFFFF"/>
-        </w:rPr>
-        <w:t>services</w:t>
-      </w:r>
-      <w:proofErr w:type="spellEnd"/>
-      <w:r>
-        <w:rPr>
-          <w:color w:val="333333"/>
-          <w:sz w:val="24"/>
-          <w:szCs w:val="24"/>
-          <w:shd w:val="clear" w:color="auto" w:fill="FFFFFF"/>
-        </w:rPr>
-        <w:t xml:space="preserve"> and </w:t>
-      </w:r>
-      <w:proofErr w:type="spellStart"/>
-      <w:r>
-        <w:rPr>
-          <w:color w:val="333333"/>
-          <w:sz w:val="24"/>
-          <w:szCs w:val="24"/>
-          <w:shd w:val="clear" w:color="auto" w:fill="FFFFFF"/>
-        </w:rPr>
-        <w:t>context</w:t>
-      </w:r>
-      <w:proofErr w:type="spellEnd"/>
-      <w:r>
-        <w:rPr>
-          <w:color w:val="333333"/>
-          <w:sz w:val="24"/>
-          <w:szCs w:val="24"/>
-          <w:shd w:val="clear" w:color="auto" w:fill="FFFFFF"/>
-        </w:rPr>
-        <w:t xml:space="preserve"> </w:t>
-      </w:r>
-      <w:proofErr w:type="spellStart"/>
-      <w:r>
-        <w:rPr>
-          <w:color w:val="333333"/>
-          <w:sz w:val="24"/>
-          <w:szCs w:val="24"/>
-          <w:shd w:val="clear" w:color="auto" w:fill="FFFFFF"/>
-        </w:rPr>
-        <w:t>separation</w:t>
-      </w:r>
-      <w:proofErr w:type="spellEnd"/>
-      <w:r>
-        <w:rPr>
-          <w:color w:val="333333"/>
-          <w:sz w:val="24"/>
-          <w:szCs w:val="24"/>
-          <w:shd w:val="clear" w:color="auto" w:fill="FFFFFF"/>
-        </w:rPr>
-        <w:t>“</w:t>
+        <w:t>If you have decided to go with the microservices architecture, REST is probably the best style to enable for independent evolution of services and context separation“</w:t>
       </w:r>
     </w:p>
     <w:p>
@@ -1216,23 +653,7 @@
         </w:tabs>
       </w:pPr>
       <w:r>
-        <w:t xml:space="preserve">Liegt womöglich auch daran, dass der eine Vorteil von </w:t>
-      </w:r>
-      <w:proofErr w:type="spellStart"/>
-      <w:r>
-        <w:t>GraphQL</w:t>
-      </w:r>
-      <w:proofErr w:type="spellEnd"/>
-      <w:r>
-        <w:t xml:space="preserve">, nur ein </w:t>
-      </w:r>
-      <w:proofErr w:type="spellStart"/>
-      <w:r>
-        <w:t>Endpoint</w:t>
-      </w:r>
-      <w:proofErr w:type="spellEnd"/>
-      <w:r>
-        <w:t>, damit eigentlich wegfällt</w:t>
+        <w:t>Liegt womöglich auch daran, dass der eine Vorteil von GraphQL, nur ein Endpoint, damit eigentlich wegfällt</w:t>
       </w:r>
     </w:p>
     <w:p>
@@ -1246,7 +667,7 @@
           <w:noProof/>
         </w:rPr>
         <w:drawing>
-          <wp:inline distT="0" distB="0" distL="0" distR="0">
+          <wp:inline distT="0" distB="0" distL="0" distR="0" wp14:anchorId="263EED62" wp14:editId="57258511">
             <wp:extent cx="5760720" cy="3978671"/>
             <wp:effectExtent l="0" t="0" r="0" b="3175"/>
             <wp:docPr id="2" name="Grafik 2" descr="https://uploads-ssl.webflow.com/5c7a4a4cee88071cd5b7e1da/5ca0b09bed62006dcd0bf72a_1_JgE5BGdindHSCkKsbiIv9Q.png"/>
@@ -1308,8 +729,6 @@
           <w:tab w:val="center" w:pos="4536"/>
         </w:tabs>
       </w:pPr>
-      <w:bookmarkStart w:id="0" w:name="_GoBack"/>
-      <w:bookmarkEnd w:id="0"/>
     </w:p>
     <w:p>
       <w:pPr>
@@ -1384,6 +803,11 @@
       </w:r>
     </w:p>
     <w:p>
+      <w:pPr>
+        <w:rPr>
+          <w:rStyle w:val="Hyperlink"/>
+        </w:rPr>
+      </w:pPr>
       <w:r>
         <w:tab/>
       </w:r>
@@ -1395,6 +819,51 @@
           <w:t>https://blog.graphqleditor.com/grapqhl-vs-rest-caching/</w:t>
         </w:r>
       </w:hyperlink>
+    </w:p>
+    <w:p>
+      <w:pPr>
+        <w:rPr>
+          <w:rStyle w:val="Hyperlink"/>
+        </w:rPr>
+      </w:pPr>
+    </w:p>
+    <w:p>
+      <w:pPr>
+        <w:rPr>
+          <w:rStyle w:val="Hyperlink"/>
+        </w:rPr>
+      </w:pPr>
+    </w:p>
+    <w:p>
+      <w:r>
+        <w:t xml:space="preserve">Beide können spezifische Attribute einer Route ausgeben (REST-&gt; index.ts, z.310), </w:t>
+      </w:r>
+    </w:p>
+    <w:p>
+      <w:r>
+        <w:t>aber REST kannn nur genau ein Attribut auswählen und auch nur für genau eine Route.</w:t>
+      </w:r>
+    </w:p>
+    <w:p/>
+    <w:p>
+      <w:r>
+        <w:t>This is in fact one of the core benefits of GraphQL in general: It enforces that the API</w:t>
+      </w:r>
+    </w:p>
+    <w:p>
+      <w:r>
+        <w:t xml:space="preserve"> actually behaves in the way that is promised by the schema definition! This way, everyone</w:t>
+      </w:r>
+    </w:p>
+    <w:p>
+      <w:r>
+        <w:t xml:space="preserve"> who has access to the GraphQL schema can always be 100% sure about the API operations and</w:t>
+      </w:r>
+    </w:p>
+    <w:p>
+      <w:r>
+        <w:t xml:space="preserve"> data structures that are returned by the API.</w:t>
+      </w:r>
     </w:p>
     <w:sectPr>
       <w:pgSz w:w="11906" w:h="16838"/>
@@ -1407,7 +876,7 @@
 </file>
 
 <file path=word/numbering.xml><?xml version="1.0" encoding="utf-8"?>
-<w:numbering xmlns:wpc="http://schemas.microsoft.com/office/word/2010/wordprocessingCanvas" xmlns:cx="http://schemas.microsoft.com/office/drawing/2014/chartex" xmlns:cx1="http://schemas.microsoft.com/office/drawing/2015/9/8/chartex" xmlns:cx2="http://schemas.microsoft.com/office/drawing/2015/10/21/chartex" xmlns:cx3="http://schemas.microsoft.com/office/drawing/2016/5/9/chartex" xmlns:cx4="http://schemas.microsoft.com/office/drawing/2016/5/10/chartex" xmlns:cx5="http://schemas.microsoft.com/office/drawing/2016/5/11/chartex" xmlns:cx6="http://schemas.microsoft.com/office/drawing/2016/5/12/chartex" xmlns:cx7="http://schemas.microsoft.com/office/drawing/2016/5/13/chartex" xmlns:cx8="http://schemas.microsoft.com/office/drawing/2016/5/14/chartex" xmlns:mc="http://schemas.openxmlformats.org/markup-compatibility/2006" xmlns:aink="http://schemas.microsoft.com/office/drawing/2016/ink" xmlns:am3d="http://schemas.microsoft.com/office/drawing/2017/model3d" xmlns:o="urn:schemas-microsoft-com:office:office" xmlns:r="http://schemas.openxmlformats.org/officeDocument/2006/relationships" xmlns:m="http://schemas.openxmlformats.org/officeDocument/2006/math" xmlns:v="urn:schemas-microsoft-com:vml" xmlns:wp14="http://schemas.microsoft.com/office/word/2010/wordprocessingDrawing" xmlns:wp="http://schemas.openxmlformats.org/drawingml/2006/wordprocessingDrawing" xmlns:w10="urn:schemas-microsoft-com:office:word" xmlns:w="http://schemas.openxmlformats.org/wordprocessingml/2006/main" xmlns:w14="http://schemas.microsoft.com/office/word/2010/wordml" xmlns:w15="http://schemas.microsoft.com/office/word/2012/wordml" xmlns:w16cid="http://schemas.microsoft.com/office/word/2016/wordml/cid" xmlns:w16se="http://schemas.microsoft.com/office/word/2015/wordml/symex" xmlns:wpg="http://schemas.microsoft.com/office/word/2010/wordprocessingGroup" xmlns:wpi="http://schemas.microsoft.com/office/word/2010/wordprocessingInk" xmlns:wne="http://schemas.microsoft.com/office/word/2006/wordml" xmlns:wps="http://schemas.microsoft.com/office/word/2010/wordprocessingShape" mc:Ignorable="w14 w15 w16se w16cid wp14">
+<w:numbering xmlns:wpc="http://schemas.microsoft.com/office/word/2010/wordprocessingCanvas" xmlns:cx="http://schemas.microsoft.com/office/drawing/2014/chartex" xmlns:cx1="http://schemas.microsoft.com/office/drawing/2015/9/8/chartex" xmlns:cx2="http://schemas.microsoft.com/office/drawing/2015/10/21/chartex" xmlns:cx3="http://schemas.microsoft.com/office/drawing/2016/5/9/chartex" xmlns:cx4="http://schemas.microsoft.com/office/drawing/2016/5/10/chartex" xmlns:cx5="http://schemas.microsoft.com/office/drawing/2016/5/11/chartex" xmlns:cx6="http://schemas.microsoft.com/office/drawing/2016/5/12/chartex" xmlns:cx7="http://schemas.microsoft.com/office/drawing/2016/5/13/chartex" xmlns:cx8="http://schemas.microsoft.com/office/drawing/2016/5/14/chartex" xmlns:mc="http://schemas.openxmlformats.org/markup-compatibility/2006" xmlns:aink="http://schemas.microsoft.com/office/drawing/2016/ink" xmlns:am3d="http://schemas.microsoft.com/office/drawing/2017/model3d" xmlns:o="urn:schemas-microsoft-com:office:office" xmlns:r="http://schemas.openxmlformats.org/officeDocument/2006/relationships" xmlns:m="http://schemas.openxmlformats.org/officeDocument/2006/math" xmlns:v="urn:schemas-microsoft-com:vml" xmlns:wp14="http://schemas.microsoft.com/office/word/2010/wordprocessingDrawing" xmlns:wp="http://schemas.openxmlformats.org/drawingml/2006/wordprocessingDrawing" xmlns:w10="urn:schemas-microsoft-com:office:word" xmlns:w="http://schemas.openxmlformats.org/wordprocessingml/2006/main" xmlns:w14="http://schemas.microsoft.com/office/word/2010/wordml" xmlns:w15="http://schemas.microsoft.com/office/word/2012/wordml" xmlns:w16cex="http://schemas.microsoft.com/office/word/2018/wordml/cex" xmlns:w16cid="http://schemas.microsoft.com/office/word/2016/wordml/cid" xmlns:w16="http://schemas.microsoft.com/office/word/2018/wordml" xmlns:w16se="http://schemas.microsoft.com/office/word/2015/wordml/symex" xmlns:wpg="http://schemas.microsoft.com/office/word/2010/wordprocessingGroup" xmlns:wpi="http://schemas.microsoft.com/office/word/2010/wordprocessingInk" xmlns:wne="http://schemas.microsoft.com/office/word/2006/wordml" xmlns:wps="http://schemas.microsoft.com/office/word/2010/wordprocessingShape" mc:Ignorable="w14 w15 w16se w16cid w16 w16cex wp14">
   <w:abstractNum w:abstractNumId="0" w15:restartNumberingAfterBreak="0">
     <w:nsid w:val="0BEC7EDF"/>
     <w:multiLevelType w:val="hybridMultilevel"/>
@@ -1909,7 +1378,7 @@
 </file>
 
 <file path=word/styles.xml><?xml version="1.0" encoding="utf-8"?>
-<w:styles xmlns:mc="http://schemas.openxmlformats.org/markup-compatibility/2006" xmlns:r="http://schemas.openxmlformats.org/officeDocument/2006/relationships" xmlns:w="http://schemas.openxmlformats.org/wordprocessingml/2006/main" xmlns:w14="http://schemas.microsoft.com/office/word/2010/wordml" xmlns:w15="http://schemas.microsoft.com/office/word/2012/wordml" xmlns:w16cid="http://schemas.microsoft.com/office/word/2016/wordml/cid" xmlns:w16se="http://schemas.microsoft.com/office/word/2015/wordml/symex" mc:Ignorable="w14 w15 w16se w16cid">
+<w:styles xmlns:mc="http://schemas.openxmlformats.org/markup-compatibility/2006" xmlns:r="http://schemas.openxmlformats.org/officeDocument/2006/relationships" xmlns:w="http://schemas.openxmlformats.org/wordprocessingml/2006/main" xmlns:w14="http://schemas.microsoft.com/office/word/2010/wordml" xmlns:w15="http://schemas.microsoft.com/office/word/2012/wordml" xmlns:w16cex="http://schemas.microsoft.com/office/word/2018/wordml/cex" xmlns:w16cid="http://schemas.microsoft.com/office/word/2016/wordml/cid" xmlns:w16="http://schemas.microsoft.com/office/word/2018/wordml" xmlns:w16se="http://schemas.microsoft.com/office/word/2015/wordml/symex" mc:Ignorable="w14 w15 w16se w16cid w16 w16cex">
   <w:docDefaults>
     <w:rPrDefault>
       <w:rPr>
@@ -1925,7 +1394,7 @@
       </w:pPr>
     </w:pPrDefault>
   </w:docDefaults>
-  <w:latentStyles w:defLockedState="0" w:defUIPriority="99" w:defSemiHidden="0" w:defUnhideWhenUsed="0" w:defQFormat="0" w:count="375">
+  <w:latentStyles w:defLockedState="0" w:defUIPriority="99" w:defSemiHidden="0" w:defUnhideWhenUsed="0" w:defQFormat="0" w:count="376">
     <w:lsdException w:name="Normal" w:uiPriority="0" w:qFormat="1"/>
     <w:lsdException w:name="heading 1" w:uiPriority="9" w:qFormat="1"/>
     <w:lsdException w:name="heading 2" w:semiHidden="1" w:uiPriority="9" w:unhideWhenUsed="1" w:qFormat="1"/>
@@ -2031,7 +1500,6 @@
     <w:lsdException w:name="HTML Sample" w:semiHidden="1" w:unhideWhenUsed="1"/>
     <w:lsdException w:name="HTML Typewriter" w:semiHidden="1" w:unhideWhenUsed="1"/>
     <w:lsdException w:name="HTML Variable" w:semiHidden="1" w:unhideWhenUsed="1"/>
-    <w:lsdException w:name="Normal Table" w:semiHidden="1" w:unhideWhenUsed="1"/>
     <w:lsdException w:name="annotation subject" w:semiHidden="1" w:unhideWhenUsed="1"/>
     <w:lsdException w:name="No List" w:semiHidden="1" w:unhideWhenUsed="1"/>
     <w:lsdException w:name="Outline List 1" w:semiHidden="1" w:unhideWhenUsed="1"/>
@@ -2078,10 +1546,8 @@
     <w:lsdException w:name="Table Subtle 2" w:semiHidden="1" w:unhideWhenUsed="1"/>
     <w:lsdException w:name="Table Web 1" w:semiHidden="1" w:unhideWhenUsed="1"/>
     <w:lsdException w:name="Table Web 2" w:semiHidden="1" w:unhideWhenUsed="1"/>
-    <w:lsdException w:name="Table Web 3" w:semiHidden="1" w:unhideWhenUsed="1"/>
     <w:lsdException w:name="Balloon Text" w:semiHidden="1" w:unhideWhenUsed="1"/>
     <w:lsdException w:name="Table Grid" w:uiPriority="39"/>
-    <w:lsdException w:name="Table Theme" w:semiHidden="1" w:unhideWhenUsed="1"/>
     <w:lsdException w:name="Placeholder Text" w:semiHidden="1"/>
     <w:lsdException w:name="No Spacing" w:uiPriority="1" w:qFormat="1"/>
     <w:lsdException w:name="Light Shading" w:uiPriority="60"/>
@@ -2301,6 +1767,7 @@
     <w:lsdException w:name="Smart Hyperlink" w:semiHidden="1" w:unhideWhenUsed="1"/>
     <w:lsdException w:name="Hashtag" w:semiHidden="1" w:unhideWhenUsed="1"/>
     <w:lsdException w:name="Unresolved Mention" w:semiHidden="1" w:unhideWhenUsed="1"/>
+    <w:lsdException w:name="Smart Link" w:semiHidden="1" w:unhideWhenUsed="1"/>
   </w:latentStyles>
   <w:style w:type="paragraph" w:default="1" w:styleId="Standard">
     <w:name w:val="Normal"/>
@@ -2744,7 +2211,7 @@
 </file>
 
 <file path=customXml/itemProps1.xml><?xml version="1.0" encoding="utf-8"?>
-<ds:datastoreItem xmlns:ds="http://schemas.openxmlformats.org/officeDocument/2006/customXml" ds:itemID="{262288DE-9ACF-4279-9B70-C77A673EB134}">
+<ds:datastoreItem xmlns:ds="http://schemas.openxmlformats.org/officeDocument/2006/customXml" ds:itemID="{7EFE61D1-119D-4830-8DFC-BCE3A7070EA8}">
   <ds:schemaRefs>
     <ds:schemaRef ds:uri="http://schemas.openxmlformats.org/officeDocument/2006/bibliography"/>
   </ds:schemaRefs>

</xml_diff>